<commit_message>
[09/05/2025 22:51h] Actualización Daily 2 y casos de prueba
</commit_message>
<xml_diff>
--- a/Scrum/Sprint 5/Casos de prueba.docx
+++ b/Scrum/Sprint 5/Casos de prueba.docx
@@ -483,8 +483,44 @@
               <w:rPr>
                 <w:bCs/>
               </w:rPr>
-              <w:t>Pendiente</w:t>
-            </w:r>
+              <w:t>Aprobado</w:t>
+            </w:r>
+            <w:r>
+              <w:rPr>
+                <w:bCs/>
+              </w:rPr>
+              <w:t xml:space="preserve"> en </w:t>
+            </w:r>
+            <w:proofErr w:type="spellStart"/>
+            <w:r>
+              <w:rPr>
+                <w:bCs/>
+              </w:rPr>
+              <w:t>backend</w:t>
+            </w:r>
+            <w:proofErr w:type="spellEnd"/>
+          </w:p>
+          <w:p>
+            <w:pPr>
+              <w:spacing w:before="240" w:after="240"/>
+              <w:rPr>
+                <w:bCs/>
+              </w:rPr>
+            </w:pPr>
+            <w:r>
+              <w:rPr>
+                <w:bCs/>
+              </w:rPr>
+              <w:t xml:space="preserve">Pendiente detalle en </w:t>
+            </w:r>
+            <w:proofErr w:type="spellStart"/>
+            <w:r>
+              <w:rPr>
+                <w:bCs/>
+              </w:rPr>
+              <w:t>front</w:t>
+            </w:r>
+            <w:proofErr w:type="spellEnd"/>
           </w:p>
         </w:tc>
       </w:tr>
@@ -617,7 +653,7 @@
               <w:rPr>
                 <w:bCs/>
               </w:rPr>
-              <w:t>Pendiente</w:t>
+              <w:t>Aprobado</w:t>
             </w:r>
           </w:p>
         </w:tc>
@@ -1289,7 +1325,7 @@
               <w:rPr>
                 <w:bCs/>
               </w:rPr>
-              <w:t>Pendiente</w:t>
+              <w:t>Aprobado</w:t>
             </w:r>
           </w:p>
         </w:tc>
@@ -2039,7 +2075,7 @@
               <w:rPr>
                 <w:bCs/>
               </w:rPr>
-              <w:t>Pendiente</w:t>
+              <w:t>Aprobado</w:t>
             </w:r>
           </w:p>
         </w:tc>
@@ -2305,7 +2341,7 @@
               <w:rPr>
                 <w:bCs/>
               </w:rPr>
-              <w:t>Pendiente</w:t>
+              <w:t>Aprobado</w:t>
             </w:r>
           </w:p>
         </w:tc>
@@ -2587,7 +2623,7 @@
               <w:rPr>
                 <w:bCs/>
               </w:rPr>
-              <w:t>Pendiente</w:t>
+              <w:t>Aprobado</w:t>
             </w:r>
           </w:p>
         </w:tc>

</xml_diff>

<commit_message>
[13/05/2025 20:00h] Actualización Daily 3 y casos de prueba
</commit_message>
<xml_diff>
--- a/Scrum/Sprint 5/Casos de prueba.docx
+++ b/Scrum/Sprint 5/Casos de prueba.docx
@@ -257,21 +257,7 @@
               <w:rPr>
                 <w:bCs/>
               </w:rPr>
-              <w:t xml:space="preserve">Firmar digitalmente (firma dibujada o </w:t>
-            </w:r>
-            <w:proofErr w:type="spellStart"/>
-            <w:r>
-              <w:rPr>
-                <w:bCs/>
-              </w:rPr>
-              <w:t>checkbox</w:t>
-            </w:r>
-            <w:proofErr w:type="spellEnd"/>
-            <w:r>
-              <w:rPr>
-                <w:bCs/>
-              </w:rPr>
-              <w:t xml:space="preserve"> con confirmación).</w:t>
+              <w:t>Firmar digitalmente (firma dibujada o checkbox con confirmación).</w:t>
             </w:r>
           </w:p>
           <w:p>
@@ -485,42 +471,6 @@
               </w:rPr>
               <w:t>Aprobado</w:t>
             </w:r>
-            <w:r>
-              <w:rPr>
-                <w:bCs/>
-              </w:rPr>
-              <w:t xml:space="preserve"> en </w:t>
-            </w:r>
-            <w:proofErr w:type="spellStart"/>
-            <w:r>
-              <w:rPr>
-                <w:bCs/>
-              </w:rPr>
-              <w:t>backend</w:t>
-            </w:r>
-            <w:proofErr w:type="spellEnd"/>
-          </w:p>
-          <w:p>
-            <w:pPr>
-              <w:spacing w:before="240" w:after="240"/>
-              <w:rPr>
-                <w:bCs/>
-              </w:rPr>
-            </w:pPr>
-            <w:r>
-              <w:rPr>
-                <w:bCs/>
-              </w:rPr>
-              <w:t xml:space="preserve">Pendiente detalle en </w:t>
-            </w:r>
-            <w:proofErr w:type="spellStart"/>
-            <w:r>
-              <w:rPr>
-                <w:bCs/>
-              </w:rPr>
-              <w:t>front</w:t>
-            </w:r>
-            <w:proofErr w:type="spellEnd"/>
           </w:p>
         </w:tc>
       </w:tr>
@@ -601,21 +551,7 @@
               <w:rPr>
                 <w:bCs/>
               </w:rPr>
-              <w:t xml:space="preserve">Ir a </w:t>
-            </w:r>
-            <w:proofErr w:type="spellStart"/>
-            <w:r>
-              <w:rPr>
-                <w:bCs/>
-              </w:rPr>
-              <w:t>landing</w:t>
-            </w:r>
-            <w:proofErr w:type="spellEnd"/>
-            <w:r>
-              <w:rPr>
-                <w:bCs/>
-              </w:rPr>
-              <w:t xml:space="preserve"> desde PC</w:t>
+              <w:t>Ir a landing desde PC</w:t>
             </w:r>
           </w:p>
         </w:tc>
@@ -819,21 +755,7 @@
               <w:rPr>
                 <w:bCs/>
               </w:rPr>
-              <w:t xml:space="preserve">Separar </w:t>
-            </w:r>
-            <w:proofErr w:type="spellStart"/>
-            <w:r>
-              <w:rPr>
-                <w:bCs/>
-              </w:rPr>
-              <w:t>dashboard</w:t>
-            </w:r>
-            <w:proofErr w:type="spellEnd"/>
-            <w:r>
-              <w:rPr>
-                <w:bCs/>
-              </w:rPr>
-              <w:t xml:space="preserve"> y tabla</w:t>
+              <w:t>Separar dashboard y tabla</w:t>
             </w:r>
             <w:r>
               <w:rPr>
@@ -878,19 +800,11 @@
                 <w:bCs/>
               </w:rPr>
             </w:pPr>
-            <w:proofErr w:type="spellStart"/>
-            <w:r>
-              <w:rPr>
-                <w:bCs/>
-              </w:rPr>
-              <w:t>Dashboard</w:t>
-            </w:r>
-            <w:proofErr w:type="spellEnd"/>
-            <w:r>
-              <w:rPr>
-                <w:bCs/>
-              </w:rPr>
-              <w:t xml:space="preserve"> separado visualmente de tabla</w:t>
+            <w:r>
+              <w:rPr>
+                <w:bCs/>
+              </w:rPr>
+              <w:t>Dashboard separado visualmente de tabla</w:t>
             </w:r>
           </w:p>
         </w:tc>
@@ -1510,16 +1424,8 @@
               <w:rPr>
                 <w:bCs/>
               </w:rPr>
-              <w:t xml:space="preserve">Validar restricción de edición del </w:t>
-            </w:r>
-            <w:proofErr w:type="spellStart"/>
-            <w:r>
-              <w:rPr>
-                <w:bCs/>
-              </w:rPr>
-              <w:t>username</w:t>
-            </w:r>
-            <w:proofErr w:type="spellEnd"/>
+              <w:t>Validar restricción de edición del username</w:t>
+            </w:r>
           </w:p>
         </w:tc>
         <w:tc>
@@ -1561,16 +1467,8 @@
               <w:rPr>
                 <w:bCs/>
               </w:rPr>
-              <w:t xml:space="preserve">Intentar cambiar </w:t>
-            </w:r>
-            <w:proofErr w:type="spellStart"/>
-            <w:r>
-              <w:rPr>
-                <w:bCs/>
-              </w:rPr>
-              <w:t>username</w:t>
-            </w:r>
-            <w:proofErr w:type="spellEnd"/>
+              <w:t>Intentar cambiar username</w:t>
+            </w:r>
           </w:p>
         </w:tc>
         <w:tc>
@@ -1588,21 +1486,7 @@
               <w:rPr>
                 <w:bCs/>
               </w:rPr>
-              <w:t xml:space="preserve">Campo </w:t>
-            </w:r>
-            <w:proofErr w:type="spellStart"/>
-            <w:r>
-              <w:rPr>
-                <w:bCs/>
-              </w:rPr>
-              <w:t>username</w:t>
-            </w:r>
-            <w:proofErr w:type="spellEnd"/>
-            <w:r>
-              <w:rPr>
-                <w:bCs/>
-              </w:rPr>
-              <w:t xml:space="preserve"> deshabilitado</w:t>
+              <w:t>Campo username deshabilitado</w:t>
             </w:r>
           </w:p>
           <w:p>
@@ -1814,16 +1698,8 @@
               <w:rPr>
                 <w:bCs/>
               </w:rPr>
-              <w:t xml:space="preserve">Validar diseño del </w:t>
-            </w:r>
-            <w:proofErr w:type="spellStart"/>
-            <w:r>
-              <w:rPr>
-                <w:bCs/>
-              </w:rPr>
-              <w:t>dashboard</w:t>
-            </w:r>
-            <w:proofErr w:type="spellEnd"/>
+              <w:t>Validar diseño del dashboard</w:t>
+            </w:r>
           </w:p>
         </w:tc>
         <w:tc>
@@ -1846,30 +1722,8 @@
               <w:rPr>
                 <w:bCs/>
               </w:rPr>
-              <w:t xml:space="preserve">Navegar al </w:t>
-            </w:r>
-            <w:proofErr w:type="spellStart"/>
-            <w:r>
-              <w:rPr>
-                <w:bCs/>
-              </w:rPr>
-              <w:t>dashboard</w:t>
-            </w:r>
-            <w:proofErr w:type="spellEnd"/>
-            <w:r>
-              <w:rPr>
-                <w:bCs/>
-              </w:rPr>
-              <w:t xml:space="preserve"> desde distintos dispositivos o </w:t>
-            </w:r>
-            <w:proofErr w:type="gramStart"/>
-            <w:r>
-              <w:rPr>
-                <w:bCs/>
-              </w:rPr>
-              <w:t>zooms</w:t>
-            </w:r>
-            <w:proofErr w:type="gramEnd"/>
+              <w:t>Navegar al dashboard desde distintos dispositivos o zooms</w:t>
+            </w:r>
           </w:p>
           <w:p>
             <w:pPr>
@@ -1902,19 +1756,11 @@
                 <w:bCs/>
               </w:rPr>
             </w:pPr>
-            <w:proofErr w:type="spellStart"/>
-            <w:r>
-              <w:rPr>
-                <w:bCs/>
-              </w:rPr>
-              <w:t>Layout</w:t>
-            </w:r>
-            <w:proofErr w:type="spellEnd"/>
-            <w:r>
-              <w:rPr>
-                <w:bCs/>
-              </w:rPr>
-              <w:t xml:space="preserve"> adaptado correctamente</w:t>
+            <w:r>
+              <w:rPr>
+                <w:bCs/>
+              </w:rPr>
+              <w:t>Layout adaptado correctamente</w:t>
             </w:r>
           </w:p>
         </w:tc>
@@ -1986,16 +1832,8 @@
               <w:rPr>
                 <w:bCs/>
               </w:rPr>
-              <w:t xml:space="preserve">Validar cambio de </w:t>
-            </w:r>
-            <w:proofErr w:type="spellStart"/>
-            <w:r>
-              <w:rPr>
-                <w:bCs/>
-              </w:rPr>
-              <w:t>favicon</w:t>
-            </w:r>
-            <w:proofErr w:type="spellEnd"/>
+              <w:t>Validar cambio de favicon</w:t>
+            </w:r>
           </w:p>
         </w:tc>
         <w:tc>
@@ -2208,7 +2046,7 @@
               <w:rPr>
                 <w:bCs/>
               </w:rPr>
-              <w:t>Pendiente</w:t>
+              <w:t>Aprobado</w:t>
             </w:r>
           </w:p>
         </w:tc>
@@ -2534,16 +2372,8 @@
               <w:rPr>
                 <w:bCs/>
               </w:rPr>
-              <w:t xml:space="preserve">Validar opción general en </w:t>
-            </w:r>
-            <w:proofErr w:type="spellStart"/>
-            <w:r>
-              <w:rPr>
-                <w:bCs/>
-              </w:rPr>
-              <w:t>select</w:t>
-            </w:r>
-            <w:proofErr w:type="spellEnd"/>
+              <w:t>Validar opción general en select</w:t>
+            </w:r>
           </w:p>
         </w:tc>
         <w:tc>
@@ -2855,14 +2685,7 @@
               <w:rPr>
                 <w:bCs/>
               </w:rPr>
-              <w:t>Todas las funcionalidades deben comportarse como se espera sin errores ni inconsistencias. El sistema debe validar correctamente</w:t>
-            </w:r>
-            <w:proofErr w:type="gramStart"/>
-            <w:r>
-              <w:rPr>
-                <w:bCs/>
-              </w:rPr>
-              <w:t xml:space="preserve">, </w:t>
+              <w:t xml:space="preserve">Todas las funcionalidades deben comportarse como se espera sin errores ni inconsistencias. El sistema debe validar correctamente, </w:t>
             </w:r>
             <w:r>
               <w:rPr>
@@ -2875,14 +2698,7 @@
               <w:rPr>
                 <w:bCs/>
               </w:rPr>
-              <w:t>evitar</w:t>
-            </w:r>
-            <w:proofErr w:type="gramEnd"/>
-            <w:r>
-              <w:rPr>
-                <w:bCs/>
-              </w:rPr>
-              <w:t xml:space="preserve"> duplicaciones, mantener la navegación estable y mostrar mensajes claros de error o éxito.</w:t>
+              <w:t>evitar duplicaciones, mantener la navegación estable y mostrar mensajes claros de error o éxito.</w:t>
             </w:r>
           </w:p>
         </w:tc>

</xml_diff>

<commit_message>
[16/05/2025 20:00h] Actualización Daily 5
</commit_message>
<xml_diff>
--- a/Scrum/Sprint 5/Casos de prueba.docx
+++ b/Scrum/Sprint 5/Casos de prueba.docx
@@ -1779,7 +1779,7 @@
               <w:rPr>
                 <w:bCs/>
               </w:rPr>
-              <w:t>Pendiente</w:t>
+              <w:t>Aprobado</w:t>
             </w:r>
           </w:p>
         </w:tc>
@@ -2320,7 +2320,7 @@
               <w:rPr>
                 <w:bCs/>
               </w:rPr>
-              <w:t>Pendiente</w:t>
+              <w:t>Aprobado</w:t>
             </w:r>
           </w:p>
         </w:tc>

</xml_diff>

<commit_message>
[18/05/2025 23:34h] Finalización Sprint 5
</commit_message>
<xml_diff>
--- a/Scrum/Sprint 5/Casos de prueba.docx
+++ b/Scrum/Sprint 5/Casos de prueba.docx
@@ -312,7 +312,7 @@
               <w:rPr>
                 <w:bCs/>
               </w:rPr>
-              <w:t>Pendiente</w:t>
+              <w:t>Aprobado</w:t>
             </w:r>
           </w:p>
         </w:tc>
@@ -703,7 +703,7 @@
               <w:rPr>
                 <w:bCs/>
               </w:rPr>
-              <w:t>Pendiente</w:t>
+              <w:t>Aprobado</w:t>
             </w:r>
           </w:p>
         </w:tc>
@@ -823,7 +823,7 @@
               <w:rPr>
                 <w:bCs/>
               </w:rPr>
-              <w:t>Pendiente</w:t>
+              <w:t>Aprobado</w:t>
             </w:r>
           </w:p>
         </w:tc>
@@ -938,7 +938,7 @@
               <w:rPr>
                 <w:bCs/>
               </w:rPr>
-              <w:t>Pendiente</w:t>
+              <w:t>Aprobado</w:t>
             </w:r>
           </w:p>
         </w:tc>
@@ -1088,7 +1088,7 @@
               <w:rPr>
                 <w:bCs/>
               </w:rPr>
-              <w:t>Pendiente</w:t>
+              <w:t>Aprobado</w:t>
             </w:r>
           </w:p>
         </w:tc>
@@ -1372,7 +1372,7 @@
               <w:rPr>
                 <w:bCs/>
               </w:rPr>
-              <w:t>Pendiente</w:t>
+              <w:t>Aprobado</w:t>
             </w:r>
           </w:p>
         </w:tc>
@@ -1513,7 +1513,7 @@
               <w:rPr>
                 <w:bCs/>
               </w:rPr>
-              <w:t>Pendiente</w:t>
+              <w:t>Aprobado</w:t>
             </w:r>
           </w:p>
         </w:tc>
@@ -1646,7 +1646,7 @@
               <w:rPr>
                 <w:bCs/>
               </w:rPr>
-              <w:t>Pendiente</w:t>
+              <w:t>Aprobado</w:t>
             </w:r>
           </w:p>
         </w:tc>
@@ -2594,7 +2594,7 @@
               <w:rPr>
                 <w:bCs/>
               </w:rPr>
-              <w:t>Pendiente</w:t>
+              <w:t>Aprobado</w:t>
             </w:r>
           </w:p>
         </w:tc>
@@ -2718,7 +2718,7 @@
                 <w:bCs/>
               </w:rPr>
               <w:lastRenderedPageBreak/>
-              <w:t>Pendiente</w:t>
+              <w:t>Aprobado</w:t>
             </w:r>
           </w:p>
         </w:tc>

</xml_diff>